<commit_message>
5. Clarify the defenition of the system & 4. modification
</commit_message>
<xml_diff>
--- a/4. Scale management/4.2.2. Общение с заказчиком.docx
+++ b/4. Scale management/4.2.2. Общение с заказчиком.docx
@@ -228,11 +228,12 @@
       <w:tblPr>
         <w:tblW w:w="0" w:type="auto"/>
         <w:tblBorders>
-          <w:top w:val="single" w:sz="8" w:space="0" w:color="F19D64"/>
-          <w:left w:val="single" w:sz="8" w:space="0" w:color="F19D64"/>
-          <w:bottom w:val="single" w:sz="8" w:space="0" w:color="F19D64"/>
-          <w:right w:val="single" w:sz="8" w:space="0" w:color="F19D64"/>
-          <w:insideH w:val="single" w:sz="8" w:space="0" w:color="F19D64"/>
+          <w:top w:val="single" w:sz="4" w:space="0" w:color="F4B083"/>
+          <w:left w:val="single" w:sz="4" w:space="0" w:color="F4B083"/>
+          <w:bottom w:val="single" w:sz="4" w:space="0" w:color="F4B083"/>
+          <w:right w:val="single" w:sz="4" w:space="0" w:color="F4B083"/>
+          <w:insideH w:val="single" w:sz="4" w:space="0" w:color="F4B083"/>
+          <w:insideV w:val="single" w:sz="4" w:space="0" w:color="F4B083"/>
         </w:tblBorders>
         <w:tblLook w:val="04A0"/>
       </w:tblPr>
@@ -247,12 +248,12 @@
           <w:tcPr>
             <w:tcW w:w="2306" w:type="dxa"/>
             <w:tcBorders>
-              <w:top w:val="single" w:sz="8" w:space="0" w:color="F19D64" w:themeColor="accent2" w:themeTint="BF"/>
-              <w:left w:val="single" w:sz="8" w:space="0" w:color="F19D64" w:themeColor="accent2" w:themeTint="BF"/>
-              <w:bottom w:val="single" w:sz="8" w:space="0" w:color="F19D64" w:themeColor="accent2" w:themeTint="BF"/>
+              <w:top w:val="single" w:sz="4" w:space="0" w:color="ED7D31"/>
+              <w:left w:val="single" w:sz="4" w:space="0" w:color="ED7D31"/>
+              <w:bottom w:val="single" w:sz="4" w:space="0" w:color="ED7D31"/>
               <w:right w:val="nil"/>
             </w:tcBorders>
-            <w:shd w:val="clear" w:color="auto" w:fill="ED7D31" w:themeFill="accent2"/>
+            <w:shd w:val="clear" w:color="auto" w:fill="ED7D31"/>
           </w:tcPr>
           <w:p>
             <w:pPr>
@@ -282,12 +283,12 @@
           <w:tcPr>
             <w:tcW w:w="1606" w:type="dxa"/>
             <w:tcBorders>
-              <w:top w:val="single" w:sz="8" w:space="0" w:color="F19D64" w:themeColor="accent2" w:themeTint="BF"/>
+              <w:top w:val="single" w:sz="4" w:space="0" w:color="ED7D31"/>
               <w:left w:val="nil"/>
-              <w:bottom w:val="single" w:sz="8" w:space="0" w:color="F19D64" w:themeColor="accent2" w:themeTint="BF"/>
+              <w:bottom w:val="single" w:sz="4" w:space="0" w:color="ED7D31"/>
               <w:right w:val="nil"/>
             </w:tcBorders>
-            <w:shd w:val="clear" w:color="auto" w:fill="ED7D31" w:themeFill="accent2"/>
+            <w:shd w:val="clear" w:color="auto" w:fill="ED7D31"/>
           </w:tcPr>
           <w:p>
             <w:pPr>
@@ -317,12 +318,12 @@
           <w:tcPr>
             <w:tcW w:w="3027" w:type="dxa"/>
             <w:tcBorders>
-              <w:top w:val="single" w:sz="8" w:space="0" w:color="F19D64" w:themeColor="accent2" w:themeTint="BF"/>
+              <w:top w:val="single" w:sz="4" w:space="0" w:color="ED7D31"/>
               <w:left w:val="nil"/>
-              <w:bottom w:val="single" w:sz="8" w:space="0" w:color="F19D64" w:themeColor="accent2" w:themeTint="BF"/>
+              <w:bottom w:val="single" w:sz="4" w:space="0" w:color="ED7D31"/>
               <w:right w:val="nil"/>
             </w:tcBorders>
-            <w:shd w:val="clear" w:color="auto" w:fill="ED7D31" w:themeFill="accent2"/>
+            <w:shd w:val="clear" w:color="auto" w:fill="ED7D31"/>
           </w:tcPr>
           <w:p>
             <w:pPr>
@@ -352,12 +353,12 @@
           <w:tcPr>
             <w:tcW w:w="2632" w:type="dxa"/>
             <w:tcBorders>
-              <w:top w:val="single" w:sz="8" w:space="0" w:color="F19D64" w:themeColor="accent2" w:themeTint="BF"/>
+              <w:top w:val="single" w:sz="4" w:space="0" w:color="ED7D31"/>
               <w:left w:val="nil"/>
-              <w:bottom w:val="single" w:sz="8" w:space="0" w:color="F19D64" w:themeColor="accent2" w:themeTint="BF"/>
-              <w:right w:val="single" w:sz="8" w:space="0" w:color="F19D64" w:themeColor="accent2" w:themeTint="BF"/>
+              <w:bottom w:val="single" w:sz="4" w:space="0" w:color="ED7D31"/>
+              <w:right w:val="single" w:sz="4" w:space="0" w:color="ED7D31"/>
             </w:tcBorders>
-            <w:shd w:val="clear" w:color="auto" w:fill="ED7D31" w:themeFill="accent2"/>
+            <w:shd w:val="clear" w:color="auto" w:fill="ED7D31"/>
           </w:tcPr>
           <w:p>
             <w:pPr>
@@ -388,10 +389,7 @@
         <w:tc>
           <w:tcPr>
             <w:tcW w:w="2306" w:type="dxa"/>
-            <w:tcBorders>
-              <w:right w:val="nil"/>
-            </w:tcBorders>
-            <w:shd w:val="clear" w:color="auto" w:fill="FADECB" w:themeFill="accent2" w:themeFillTint="3F"/>
+            <w:shd w:val="clear" w:color="auto" w:fill="FBE4D5"/>
           </w:tcPr>
           <w:p>
             <w:pPr>
@@ -418,11 +416,7 @@
         <w:tc>
           <w:tcPr>
             <w:tcW w:w="1606" w:type="dxa"/>
-            <w:tcBorders>
-              <w:left w:val="nil"/>
-              <w:right w:val="nil"/>
-            </w:tcBorders>
-            <w:shd w:val="clear" w:color="auto" w:fill="FADECB" w:themeFill="accent2" w:themeFillTint="3F"/>
+            <w:shd w:val="clear" w:color="auto" w:fill="FBE4D5"/>
           </w:tcPr>
           <w:p>
             <w:pPr>
@@ -445,11 +439,7 @@
         <w:tc>
           <w:tcPr>
             <w:tcW w:w="3027" w:type="dxa"/>
-            <w:tcBorders>
-              <w:left w:val="nil"/>
-              <w:right w:val="nil"/>
-            </w:tcBorders>
-            <w:shd w:val="clear" w:color="auto" w:fill="FADECB" w:themeFill="accent2" w:themeFillTint="3F"/>
+            <w:shd w:val="clear" w:color="auto" w:fill="FBE4D5"/>
           </w:tcPr>
           <w:p>
             <w:pPr>
@@ -481,10 +471,7 @@
         <w:tc>
           <w:tcPr>
             <w:tcW w:w="2632" w:type="dxa"/>
-            <w:tcBorders>
-              <w:left w:val="nil"/>
-            </w:tcBorders>
-            <w:shd w:val="clear" w:color="auto" w:fill="FADECB" w:themeFill="accent2" w:themeFillTint="3F"/>
+            <w:shd w:val="clear" w:color="auto" w:fill="FBE4D5"/>
           </w:tcPr>
           <w:p>
             <w:pPr>
@@ -509,9 +496,6 @@
         <w:tc>
           <w:tcPr>
             <w:tcW w:w="2306" w:type="dxa"/>
-            <w:tcBorders>
-              <w:right w:val="nil"/>
-            </w:tcBorders>
           </w:tcPr>
           <w:p>
             <w:pPr>
@@ -547,10 +531,6 @@
         <w:tc>
           <w:tcPr>
             <w:tcW w:w="1606" w:type="dxa"/>
-            <w:tcBorders>
-              <w:left w:val="nil"/>
-              <w:right w:val="nil"/>
-            </w:tcBorders>
           </w:tcPr>
           <w:p>
             <w:pPr>
@@ -573,10 +553,6 @@
         <w:tc>
           <w:tcPr>
             <w:tcW w:w="3027" w:type="dxa"/>
-            <w:tcBorders>
-              <w:left w:val="nil"/>
-              <w:right w:val="nil"/>
-            </w:tcBorders>
           </w:tcPr>
           <w:p>
             <w:pPr>
@@ -640,9 +616,6 @@
         <w:tc>
           <w:tcPr>
             <w:tcW w:w="2632" w:type="dxa"/>
-            <w:tcBorders>
-              <w:left w:val="nil"/>
-            </w:tcBorders>
           </w:tcPr>
           <w:p>
             <w:pPr>
@@ -667,10 +640,7 @@
         <w:tc>
           <w:tcPr>
             <w:tcW w:w="2306" w:type="dxa"/>
-            <w:tcBorders>
-              <w:right w:val="nil"/>
-            </w:tcBorders>
-            <w:shd w:val="clear" w:color="auto" w:fill="FADECB" w:themeFill="accent2" w:themeFillTint="3F"/>
+            <w:shd w:val="clear" w:color="auto" w:fill="FBE4D5"/>
           </w:tcPr>
           <w:p>
             <w:pPr>
@@ -697,11 +667,7 @@
         <w:tc>
           <w:tcPr>
             <w:tcW w:w="1606" w:type="dxa"/>
-            <w:tcBorders>
-              <w:left w:val="nil"/>
-              <w:right w:val="nil"/>
-            </w:tcBorders>
-            <w:shd w:val="clear" w:color="auto" w:fill="FADECB" w:themeFill="accent2" w:themeFillTint="3F"/>
+            <w:shd w:val="clear" w:color="auto" w:fill="FBE4D5"/>
           </w:tcPr>
           <w:p>
             <w:pPr>
@@ -724,11 +690,7 @@
         <w:tc>
           <w:tcPr>
             <w:tcW w:w="3027" w:type="dxa"/>
-            <w:tcBorders>
-              <w:left w:val="nil"/>
-              <w:right w:val="nil"/>
-            </w:tcBorders>
-            <w:shd w:val="clear" w:color="auto" w:fill="FADECB" w:themeFill="accent2" w:themeFillTint="3F"/>
+            <w:shd w:val="clear" w:color="auto" w:fill="FBE4D5"/>
           </w:tcPr>
           <w:p>
             <w:pPr>
@@ -776,10 +738,7 @@
         <w:tc>
           <w:tcPr>
             <w:tcW w:w="2632" w:type="dxa"/>
-            <w:tcBorders>
-              <w:left w:val="nil"/>
-            </w:tcBorders>
-            <w:shd w:val="clear" w:color="auto" w:fill="FADECB" w:themeFill="accent2" w:themeFillTint="3F"/>
+            <w:shd w:val="clear" w:color="auto" w:fill="FBE4D5"/>
           </w:tcPr>
           <w:p>
             <w:pPr>
@@ -804,9 +763,6 @@
         <w:tc>
           <w:tcPr>
             <w:tcW w:w="2306" w:type="dxa"/>
-            <w:tcBorders>
-              <w:right w:val="nil"/>
-            </w:tcBorders>
           </w:tcPr>
           <w:p>
             <w:pPr>
@@ -853,10 +809,6 @@
         <w:tc>
           <w:tcPr>
             <w:tcW w:w="1606" w:type="dxa"/>
-            <w:tcBorders>
-              <w:left w:val="nil"/>
-              <w:right w:val="nil"/>
-            </w:tcBorders>
           </w:tcPr>
           <w:p>
             <w:pPr>
@@ -879,10 +831,6 @@
         <w:tc>
           <w:tcPr>
             <w:tcW w:w="3027" w:type="dxa"/>
-            <w:tcBorders>
-              <w:left w:val="nil"/>
-              <w:right w:val="nil"/>
-            </w:tcBorders>
           </w:tcPr>
           <w:p>
             <w:pPr>
@@ -905,9 +853,6 @@
         <w:tc>
           <w:tcPr>
             <w:tcW w:w="2632" w:type="dxa"/>
-            <w:tcBorders>
-              <w:left w:val="nil"/>
-            </w:tcBorders>
           </w:tcPr>
           <w:p>
             <w:pPr>
@@ -932,10 +877,7 @@
         <w:tc>
           <w:tcPr>
             <w:tcW w:w="2306" w:type="dxa"/>
-            <w:tcBorders>
-              <w:right w:val="nil"/>
-            </w:tcBorders>
-            <w:shd w:val="clear" w:color="auto" w:fill="FADECB" w:themeFill="accent2" w:themeFillTint="3F"/>
+            <w:shd w:val="clear" w:color="auto" w:fill="FBE4D5"/>
           </w:tcPr>
           <w:p>
             <w:pPr>
@@ -962,11 +904,7 @@
         <w:tc>
           <w:tcPr>
             <w:tcW w:w="1606" w:type="dxa"/>
-            <w:tcBorders>
-              <w:left w:val="nil"/>
-              <w:right w:val="nil"/>
-            </w:tcBorders>
-            <w:shd w:val="clear" w:color="auto" w:fill="FADECB" w:themeFill="accent2" w:themeFillTint="3F"/>
+            <w:shd w:val="clear" w:color="auto" w:fill="FBE4D5"/>
           </w:tcPr>
           <w:p>
             <w:pPr>
@@ -989,11 +927,7 @@
         <w:tc>
           <w:tcPr>
             <w:tcW w:w="3027" w:type="dxa"/>
-            <w:tcBorders>
-              <w:left w:val="nil"/>
-              <w:right w:val="nil"/>
-            </w:tcBorders>
-            <w:shd w:val="clear" w:color="auto" w:fill="FADECB" w:themeFill="accent2" w:themeFillTint="3F"/>
+            <w:shd w:val="clear" w:color="auto" w:fill="FBE4D5"/>
           </w:tcPr>
           <w:p>
             <w:pPr>
@@ -1025,10 +959,7 @@
         <w:tc>
           <w:tcPr>
             <w:tcW w:w="2632" w:type="dxa"/>
-            <w:tcBorders>
-              <w:left w:val="nil"/>
-            </w:tcBorders>
-            <w:shd w:val="clear" w:color="auto" w:fill="FADECB" w:themeFill="accent2" w:themeFillTint="3F"/>
+            <w:shd w:val="clear" w:color="auto" w:fill="FBE4D5"/>
           </w:tcPr>
           <w:p>
             <w:pPr>
@@ -1053,9 +984,6 @@
         <w:tc>
           <w:tcPr>
             <w:tcW w:w="2306" w:type="dxa"/>
-            <w:tcBorders>
-              <w:right w:val="nil"/>
-            </w:tcBorders>
           </w:tcPr>
           <w:p>
             <w:pPr>
@@ -1082,10 +1010,6 @@
         <w:tc>
           <w:tcPr>
             <w:tcW w:w="1606" w:type="dxa"/>
-            <w:tcBorders>
-              <w:left w:val="nil"/>
-              <w:right w:val="nil"/>
-            </w:tcBorders>
           </w:tcPr>
           <w:p>
             <w:pPr>
@@ -1108,10 +1032,6 @@
         <w:tc>
           <w:tcPr>
             <w:tcW w:w="3027" w:type="dxa"/>
-            <w:tcBorders>
-              <w:left w:val="nil"/>
-              <w:right w:val="nil"/>
-            </w:tcBorders>
           </w:tcPr>
           <w:p>
             <w:pPr>
@@ -1141,9 +1061,6 @@
         <w:tc>
           <w:tcPr>
             <w:tcW w:w="2632" w:type="dxa"/>
-            <w:tcBorders>
-              <w:left w:val="nil"/>
-            </w:tcBorders>
           </w:tcPr>
           <w:p>
             <w:pPr>
@@ -3409,8 +3326,8 @@
       </w:tcPr>
     </w:tblStylePr>
   </w:style>
-  <w:style w:type="table" w:customStyle="1" w:styleId="a4">
-    <w:name w:val="Colorful Shading"/>
+  <w:style w:type="table" w:customStyle="1" w:styleId="1">
+    <w:name w:val="Цветная заливка1"/>
     <w:basedOn w:val="a1"/>
     <w:uiPriority w:val="71"/>
     <w:rsid w:val="00605C9F"/>
@@ -3978,7 +3895,7 @@
   <a:extraClrSchemeLst/>
   <a:extLst>
     <a:ext uri="{05A4C25C-085E-4340-85A3-A5531E510DB2}">
-      <thm15:themeFamily xmlns:thm15="http://schemas.microsoft.com/office/thememl/2012/main" xmlns="" name="Office Theme" id="{62F939B6-93AF-4DB8-9C6B-D6C7DFDC589F}" vid="{4A3C46E8-61CC-4603-A589-7422A47A8E4A}"/>
+      <thm15:themeFamily xmlns="" xmlns:thm15="http://schemas.microsoft.com/office/thememl/2012/main" name="Office Theme" id="{62F939B6-93AF-4DB8-9C6B-D6C7DFDC589F}" vid="{4A3C46E8-61CC-4603-A589-7422A47A8E4A}"/>
     </a:ext>
   </a:extLst>
 </a:theme>

</xml_diff>